<commit_message>
edit project-outline file (for reviews resource and API docs)
</commit_message>
<xml_diff>
--- a/document/project-outline .docx
+++ b/document/project-outline .docx
@@ -1,6 +1,6 @@
 
 <file path=word/document.xml><?xml version="1.0" encoding="utf-8"?>
-<w:document xmlns:wpc="http://schemas.microsoft.com/office/word/2010/wordprocessingCanvas" xmlns:cx="http://schemas.microsoft.com/office/drawing/2014/chartex" xmlns:mc="http://schemas.openxmlformats.org/markup-compatibility/2006" xmlns:o="urn:schemas-microsoft-com:office:office" xmlns:r="http://schemas.openxmlformats.org/officeDocument/2006/relationships" xmlns:m="http://schemas.openxmlformats.org/officeDocument/2006/math" xmlns:v="urn:schemas-microsoft-com:vml" xmlns:wp14="http://schemas.microsoft.com/office/word/2010/wordprocessingDrawing" xmlns:wp="http://schemas.openxmlformats.org/drawingml/2006/wordprocessingDrawing" xmlns:w10="urn:schemas-microsoft-com:office:word" xmlns:w="http://schemas.openxmlformats.org/wordprocessingml/2006/main" xmlns:w14="http://schemas.microsoft.com/office/word/2010/wordml" xmlns:w15="http://schemas.microsoft.com/office/word/2012/wordml" xmlns:w16se="http://schemas.microsoft.com/office/word/2015/wordml/symex" xmlns:wpg="http://schemas.microsoft.com/office/word/2010/wordprocessingGroup" xmlns:wpi="http://schemas.microsoft.com/office/word/2010/wordprocessingInk" xmlns:wne="http://schemas.microsoft.com/office/word/2006/wordml" xmlns:wps="http://schemas.microsoft.com/office/word/2010/wordprocessingShape" mc:Ignorable="w14 w15 w16se wp14">
+<w:document xmlns:wpc="http://schemas.microsoft.com/office/word/2010/wordprocessingCanvas" xmlns:cx="http://schemas.microsoft.com/office/drawing/2014/chartex" xmlns:cx1="http://schemas.microsoft.com/office/drawing/2015/9/8/chartex" xmlns:cx2="http://schemas.microsoft.com/office/drawing/2015/10/21/chartex" xmlns:cx3="http://schemas.microsoft.com/office/drawing/2016/5/9/chartex" xmlns:cx4="http://schemas.microsoft.com/office/drawing/2016/5/10/chartex" xmlns:cx5="http://schemas.microsoft.com/office/drawing/2016/5/11/chartex" xmlns:cx6="http://schemas.microsoft.com/office/drawing/2016/5/12/chartex" xmlns:cx7="http://schemas.microsoft.com/office/drawing/2016/5/13/chartex" xmlns:cx8="http://schemas.microsoft.com/office/drawing/2016/5/14/chartex" xmlns:mc="http://schemas.openxmlformats.org/markup-compatibility/2006" xmlns:aink="http://schemas.microsoft.com/office/drawing/2016/ink" xmlns:am3d="http://schemas.microsoft.com/office/drawing/2017/model3d" xmlns:o="urn:schemas-microsoft-com:office:office" xmlns:oel="http://schemas.microsoft.com/office/2019/extlst" xmlns:r="http://schemas.openxmlformats.org/officeDocument/2006/relationships" xmlns:m="http://schemas.openxmlformats.org/officeDocument/2006/math" xmlns:v="urn:schemas-microsoft-com:vml" xmlns:wp14="http://schemas.microsoft.com/office/word/2010/wordprocessingDrawing" xmlns:wp="http://schemas.openxmlformats.org/drawingml/2006/wordprocessingDrawing" xmlns:w10="urn:schemas-microsoft-com:office:word" xmlns:w="http://schemas.openxmlformats.org/wordprocessingml/2006/main" xmlns:w14="http://schemas.microsoft.com/office/word/2010/wordml" xmlns:w15="http://schemas.microsoft.com/office/word/2012/wordml" xmlns:w16cex="http://schemas.microsoft.com/office/word/2018/wordml/cex" xmlns:w16cid="http://schemas.microsoft.com/office/word/2016/wordml/cid" xmlns:w16="http://schemas.microsoft.com/office/word/2018/wordml" xmlns:w16sdtdh="http://schemas.microsoft.com/office/word/2020/wordml/sdtdatahash" xmlns:w16se="http://schemas.microsoft.com/office/word/2015/wordml/symex" xmlns:wpg="http://schemas.microsoft.com/office/word/2010/wordprocessingGroup" xmlns:wpi="http://schemas.microsoft.com/office/word/2010/wordprocessingInk" xmlns:wne="http://schemas.microsoft.com/office/word/2006/wordml" xmlns:wps="http://schemas.microsoft.com/office/word/2010/wordprocessingShape" mc:Ignorable="w14 w15 w16se w16cid w16 w16cex w16sdtdh wp14">
   <w:body>
     <w:p>
       <w:pPr>
@@ -109,20 +109,8 @@
           <w:sz w:val="28"/>
           <w:szCs w:val="28"/>
         </w:rPr>
-        <w:t xml:space="preserve"> </w:t>
-      </w:r>
-      <w:proofErr w:type="spellStart"/>
-      <w:r>
-        <w:rPr>
-          <w:rFonts w:asciiTheme="majorHAnsi" w:eastAsiaTheme="majorEastAsia" w:hAnsiTheme="majorHAnsi" w:cstheme="majorBidi"/>
-          <w:b/>
-          <w:bCs/>
-          <w:sz w:val="28"/>
-          <w:szCs w:val="28"/>
-        </w:rPr>
-        <w:t>Duy</w:t>
-      </w:r>
-      <w:proofErr w:type="spellEnd"/>
+        <w:t xml:space="preserve"> Duy</w:t>
+      </w:r>
     </w:p>
     <w:p>
       <w:pPr>
@@ -147,64 +135,8 @@
           <w:sz w:val="28"/>
           <w:szCs w:val="28"/>
         </w:rPr>
-        <w:t xml:space="preserve">SRS: </w:t>
-      </w:r>
-      <w:proofErr w:type="spellStart"/>
-      <w:r>
-        <w:rPr>
-          <w:rFonts w:asciiTheme="majorHAnsi" w:eastAsiaTheme="majorEastAsia" w:hAnsiTheme="majorHAnsi" w:cstheme="majorBidi"/>
-          <w:b/>
-          <w:bCs/>
-          <w:sz w:val="28"/>
-          <w:szCs w:val="28"/>
-        </w:rPr>
-        <w:t>Hoàng</w:t>
-      </w:r>
-      <w:proofErr w:type="spellEnd"/>
-      <w:r>
-        <w:rPr>
-          <w:rFonts w:asciiTheme="majorHAnsi" w:eastAsiaTheme="majorEastAsia" w:hAnsiTheme="majorHAnsi" w:cstheme="majorBidi"/>
-          <w:b/>
-          <w:bCs/>
-          <w:sz w:val="28"/>
-          <w:szCs w:val="28"/>
-        </w:rPr>
-        <w:t xml:space="preserve"> + </w:t>
-      </w:r>
-      <w:proofErr w:type="spellStart"/>
-      <w:r>
-        <w:rPr>
-          <w:rFonts w:asciiTheme="majorHAnsi" w:eastAsiaTheme="majorEastAsia" w:hAnsiTheme="majorHAnsi" w:cstheme="majorBidi"/>
-          <w:b/>
-          <w:bCs/>
-          <w:sz w:val="28"/>
-          <w:szCs w:val="28"/>
-        </w:rPr>
-        <w:t>Tấn</w:t>
-      </w:r>
-      <w:proofErr w:type="spellEnd"/>
-      <w:r>
-        <w:rPr>
-          <w:rFonts w:asciiTheme="majorHAnsi" w:eastAsiaTheme="majorEastAsia" w:hAnsiTheme="majorHAnsi" w:cstheme="majorBidi"/>
-          <w:b/>
-          <w:bCs/>
-          <w:sz w:val="28"/>
-          <w:szCs w:val="28"/>
-        </w:rPr>
-        <w:t xml:space="preserve"> + </w:t>
-      </w:r>
-      <w:proofErr w:type="spellStart"/>
-      <w:r>
-        <w:rPr>
-          <w:rFonts w:asciiTheme="majorHAnsi" w:eastAsiaTheme="majorEastAsia" w:hAnsiTheme="majorHAnsi" w:cstheme="majorBidi"/>
-          <w:b/>
-          <w:bCs/>
-          <w:sz w:val="28"/>
-          <w:szCs w:val="28"/>
-        </w:rPr>
-        <w:t>Dũng</w:t>
-      </w:r>
-      <w:proofErr w:type="spellEnd"/>
+        <w:t>SRS: Hoàng + Tấn + Dũng</w:t>
+      </w:r>
     </w:p>
     <w:p>
       <w:pPr>
@@ -275,20 +207,8 @@
           <w:sz w:val="28"/>
           <w:szCs w:val="28"/>
         </w:rPr>
-        <w:t xml:space="preserve">CRUD – </w:t>
-      </w:r>
-      <w:proofErr w:type="spellStart"/>
-      <w:r>
-        <w:rPr>
-          <w:rFonts w:asciiTheme="majorHAnsi" w:eastAsiaTheme="majorEastAsia" w:hAnsiTheme="majorHAnsi" w:cstheme="majorBidi"/>
-          <w:b/>
-          <w:bCs/>
-          <w:sz w:val="28"/>
-          <w:szCs w:val="28"/>
-        </w:rPr>
-        <w:t>Duy</w:t>
-      </w:r>
-      <w:proofErr w:type="spellEnd"/>
+        <w:t>CRUD – Duy</w:t>
+      </w:r>
     </w:p>
     <w:p>
       <w:pPr>
@@ -312,20 +232,8 @@
           <w:sz w:val="28"/>
           <w:szCs w:val="28"/>
         </w:rPr>
-        <w:t xml:space="preserve">Filter - </w:t>
-      </w:r>
-      <w:proofErr w:type="spellStart"/>
-      <w:r>
-        <w:rPr>
-          <w:rFonts w:asciiTheme="majorHAnsi" w:eastAsiaTheme="majorEastAsia" w:hAnsiTheme="majorHAnsi" w:cstheme="majorBidi"/>
-          <w:b/>
-          <w:bCs/>
-          <w:sz w:val="28"/>
-          <w:szCs w:val="28"/>
-        </w:rPr>
-        <w:t>Duy</w:t>
-      </w:r>
-      <w:proofErr w:type="spellEnd"/>
+        <w:t>Filter - Duy</w:t>
+      </w:r>
     </w:p>
     <w:p>
       <w:pPr>
@@ -349,20 +257,8 @@
           <w:sz w:val="28"/>
           <w:szCs w:val="28"/>
         </w:rPr>
-        <w:t xml:space="preserve">Sort - </w:t>
-      </w:r>
-      <w:proofErr w:type="spellStart"/>
-      <w:r>
-        <w:rPr>
-          <w:rFonts w:asciiTheme="majorHAnsi" w:eastAsiaTheme="majorEastAsia" w:hAnsiTheme="majorHAnsi" w:cstheme="majorBidi"/>
-          <w:b/>
-          <w:bCs/>
-          <w:sz w:val="28"/>
-          <w:szCs w:val="28"/>
-        </w:rPr>
-        <w:t>Hoàng</w:t>
-      </w:r>
-      <w:proofErr w:type="spellEnd"/>
+        <w:t>Sort - Hoàng</w:t>
+      </w:r>
     </w:p>
     <w:p>
       <w:pPr>
@@ -386,42 +282,8 @@
           <w:sz w:val="28"/>
           <w:szCs w:val="28"/>
         </w:rPr>
-        <w:t xml:space="preserve">Limit </w:t>
-      </w:r>
-      <w:proofErr w:type="spellStart"/>
-      <w:r>
-        <w:rPr>
-          <w:rFonts w:asciiTheme="majorHAnsi" w:eastAsiaTheme="majorEastAsia" w:hAnsiTheme="majorHAnsi" w:cstheme="majorBidi"/>
-          <w:b/>
-          <w:bCs/>
-          <w:sz w:val="28"/>
-          <w:szCs w:val="28"/>
-        </w:rPr>
-        <w:t>fileds</w:t>
-      </w:r>
-      <w:proofErr w:type="spellEnd"/>
-      <w:r>
-        <w:rPr>
-          <w:rFonts w:asciiTheme="majorHAnsi" w:eastAsiaTheme="majorEastAsia" w:hAnsiTheme="majorHAnsi" w:cstheme="majorBidi"/>
-          <w:b/>
-          <w:bCs/>
-          <w:sz w:val="28"/>
-          <w:szCs w:val="28"/>
-        </w:rPr>
-        <w:t xml:space="preserve"> - </w:t>
-      </w:r>
-      <w:proofErr w:type="spellStart"/>
-      <w:r>
-        <w:rPr>
-          <w:rFonts w:asciiTheme="majorHAnsi" w:eastAsiaTheme="majorEastAsia" w:hAnsiTheme="majorHAnsi" w:cstheme="majorBidi"/>
-          <w:b/>
-          <w:bCs/>
-          <w:sz w:val="28"/>
-          <w:szCs w:val="28"/>
-        </w:rPr>
-        <w:t>Dũng</w:t>
-      </w:r>
-      <w:proofErr w:type="spellEnd"/>
+        <w:t>Limit fileds - Dũng</w:t>
+      </w:r>
     </w:p>
     <w:p>
       <w:pPr>
@@ -445,20 +307,8 @@
           <w:sz w:val="28"/>
           <w:szCs w:val="28"/>
         </w:rPr>
-        <w:t xml:space="preserve">Pagination - </w:t>
-      </w:r>
-      <w:proofErr w:type="spellStart"/>
-      <w:r>
-        <w:rPr>
-          <w:rFonts w:asciiTheme="majorHAnsi" w:eastAsiaTheme="majorEastAsia" w:hAnsiTheme="majorHAnsi" w:cstheme="majorBidi"/>
-          <w:b/>
-          <w:bCs/>
-          <w:sz w:val="28"/>
-          <w:szCs w:val="28"/>
-        </w:rPr>
-        <w:t>Tấn</w:t>
-      </w:r>
-      <w:proofErr w:type="spellEnd"/>
+        <w:t>Pagination - Tấn</w:t>
+      </w:r>
     </w:p>
     <w:p>
       <w:pPr>
@@ -508,20 +358,8 @@
           <w:sz w:val="28"/>
           <w:szCs w:val="28"/>
         </w:rPr>
-        <w:t xml:space="preserve">Login - </w:t>
-      </w:r>
-      <w:proofErr w:type="spellStart"/>
-      <w:r>
-        <w:rPr>
-          <w:rFonts w:asciiTheme="majorHAnsi" w:eastAsiaTheme="majorEastAsia" w:hAnsiTheme="majorHAnsi" w:cstheme="majorBidi"/>
-          <w:b/>
-          <w:bCs/>
-          <w:sz w:val="28"/>
-          <w:szCs w:val="28"/>
-        </w:rPr>
-        <w:t>Hoàng</w:t>
-      </w:r>
-      <w:proofErr w:type="spellEnd"/>
+        <w:t>Login - Hoàng</w:t>
+      </w:r>
     </w:p>
     <w:p>
       <w:pPr>
@@ -545,20 +383,8 @@
           <w:sz w:val="28"/>
           <w:szCs w:val="28"/>
         </w:rPr>
-        <w:t xml:space="preserve">Sign up - </w:t>
-      </w:r>
-      <w:proofErr w:type="spellStart"/>
-      <w:r>
-        <w:rPr>
-          <w:rFonts w:asciiTheme="majorHAnsi" w:eastAsiaTheme="majorEastAsia" w:hAnsiTheme="majorHAnsi" w:cstheme="majorBidi"/>
-          <w:b/>
-          <w:bCs/>
-          <w:sz w:val="28"/>
-          <w:szCs w:val="28"/>
-        </w:rPr>
-        <w:t>Tấn</w:t>
-      </w:r>
-      <w:proofErr w:type="spellEnd"/>
+        <w:t>Sign up - Tấn</w:t>
+      </w:r>
     </w:p>
     <w:p>
       <w:pPr>
@@ -582,20 +408,8 @@
           <w:sz w:val="28"/>
           <w:szCs w:val="28"/>
         </w:rPr>
-        <w:t xml:space="preserve">Forgot password - </w:t>
-      </w:r>
-      <w:proofErr w:type="spellStart"/>
-      <w:r>
-        <w:rPr>
-          <w:rFonts w:asciiTheme="majorHAnsi" w:eastAsiaTheme="majorEastAsia" w:hAnsiTheme="majorHAnsi" w:cstheme="majorBidi"/>
-          <w:b/>
-          <w:bCs/>
-          <w:sz w:val="28"/>
-          <w:szCs w:val="28"/>
-        </w:rPr>
-        <w:t>Duy</w:t>
-      </w:r>
-      <w:proofErr w:type="spellEnd"/>
+        <w:t>Forgot password - Duy</w:t>
+      </w:r>
     </w:p>
     <w:p>
       <w:pPr>
@@ -619,20 +433,8 @@
           <w:sz w:val="28"/>
           <w:szCs w:val="28"/>
         </w:rPr>
-        <w:t xml:space="preserve">Reset password - </w:t>
-      </w:r>
-      <w:proofErr w:type="spellStart"/>
-      <w:r>
-        <w:rPr>
-          <w:rFonts w:asciiTheme="majorHAnsi" w:eastAsiaTheme="majorEastAsia" w:hAnsiTheme="majorHAnsi" w:cstheme="majorBidi"/>
-          <w:b/>
-          <w:bCs/>
-          <w:sz w:val="28"/>
-          <w:szCs w:val="28"/>
-        </w:rPr>
-        <w:t>Duy</w:t>
-      </w:r>
-      <w:proofErr w:type="spellEnd"/>
+        <w:t>Reset password - Duy</w:t>
+      </w:r>
     </w:p>
     <w:p>
       <w:pPr>
@@ -656,20 +458,8 @@
           <w:sz w:val="28"/>
           <w:szCs w:val="28"/>
         </w:rPr>
-        <w:t xml:space="preserve">Update password - </w:t>
-      </w:r>
-      <w:proofErr w:type="spellStart"/>
-      <w:r>
-        <w:rPr>
-          <w:rFonts w:asciiTheme="majorHAnsi" w:eastAsiaTheme="majorEastAsia" w:hAnsiTheme="majorHAnsi" w:cstheme="majorBidi"/>
-          <w:b/>
-          <w:bCs/>
-          <w:sz w:val="28"/>
-          <w:szCs w:val="28"/>
-        </w:rPr>
-        <w:t>Tấn</w:t>
-      </w:r>
-      <w:proofErr w:type="spellEnd"/>
+        <w:t>Update password - Tấn</w:t>
+      </w:r>
     </w:p>
     <w:p>
       <w:pPr>
@@ -693,20 +483,8 @@
           <w:sz w:val="28"/>
           <w:szCs w:val="28"/>
         </w:rPr>
-        <w:t xml:space="preserve">Update user info - </w:t>
-      </w:r>
-      <w:proofErr w:type="spellStart"/>
-      <w:r>
-        <w:rPr>
-          <w:rFonts w:asciiTheme="majorHAnsi" w:eastAsiaTheme="majorEastAsia" w:hAnsiTheme="majorHAnsi" w:cstheme="majorBidi"/>
-          <w:b/>
-          <w:bCs/>
-          <w:sz w:val="28"/>
-          <w:szCs w:val="28"/>
-        </w:rPr>
-        <w:t>Hoàng</w:t>
-      </w:r>
-      <w:proofErr w:type="spellEnd"/>
+        <w:t>Update user info - Hoàng</w:t>
+      </w:r>
     </w:p>
     <w:p>
       <w:pPr>
@@ -731,20 +509,8 @@
           <w:sz w:val="28"/>
           <w:szCs w:val="28"/>
         </w:rPr>
-        <w:t xml:space="preserve">Delete user - </w:t>
-      </w:r>
-      <w:proofErr w:type="spellStart"/>
-      <w:r>
-        <w:rPr>
-          <w:rFonts w:asciiTheme="majorHAnsi" w:eastAsiaTheme="majorEastAsia" w:hAnsiTheme="majorHAnsi" w:cstheme="majorBidi"/>
-          <w:b/>
-          <w:bCs/>
-          <w:sz w:val="28"/>
-          <w:szCs w:val="28"/>
-        </w:rPr>
-        <w:t>Dũng</w:t>
-      </w:r>
-      <w:proofErr w:type="spellEnd"/>
+        <w:t>Delete user - Dũng</w:t>
+      </w:r>
     </w:p>
     <w:p>
       <w:pPr>
@@ -768,20 +534,8 @@
           <w:sz w:val="28"/>
           <w:szCs w:val="28"/>
         </w:rPr>
-        <w:t xml:space="preserve">Protect route - </w:t>
-      </w:r>
-      <w:proofErr w:type="spellStart"/>
-      <w:r>
-        <w:rPr>
-          <w:rFonts w:asciiTheme="majorHAnsi" w:eastAsiaTheme="majorEastAsia" w:hAnsiTheme="majorHAnsi" w:cstheme="majorBidi"/>
-          <w:b/>
-          <w:bCs/>
-          <w:sz w:val="28"/>
-          <w:szCs w:val="28"/>
-        </w:rPr>
-        <w:t>Duy</w:t>
-      </w:r>
-      <w:proofErr w:type="spellEnd"/>
+        <w:t>Protect route - Duy</w:t>
+      </w:r>
     </w:p>
     <w:p>
       <w:pPr>
@@ -805,20 +559,96 @@
           <w:sz w:val="28"/>
           <w:szCs w:val="28"/>
         </w:rPr>
-        <w:t xml:space="preserve">Authorization - </w:t>
-      </w:r>
-      <w:proofErr w:type="spellStart"/>
-      <w:r>
-        <w:rPr>
-          <w:rFonts w:asciiTheme="majorHAnsi" w:eastAsiaTheme="majorEastAsia" w:hAnsiTheme="majorHAnsi" w:cstheme="majorBidi"/>
-          <w:b/>
-          <w:bCs/>
-          <w:sz w:val="28"/>
-          <w:szCs w:val="28"/>
-        </w:rPr>
-        <w:t>Duy</w:t>
-      </w:r>
-      <w:proofErr w:type="spellEnd"/>
+        <w:t>Authorization - Duy</w:t>
+      </w:r>
+    </w:p>
+    <w:p>
+      <w:pPr>
+        <w:pStyle w:val="ListParagraph"/>
+        <w:numPr>
+          <w:ilvl w:val="0"/>
+          <w:numId w:val="1"/>
+        </w:numPr>
+        <w:rPr>
+          <w:rFonts w:asciiTheme="majorHAnsi" w:eastAsiaTheme="majorEastAsia" w:hAnsiTheme="majorHAnsi" w:cstheme="majorBidi"/>
+          <w:b/>
+          <w:bCs/>
+          <w:sz w:val="28"/>
+          <w:szCs w:val="28"/>
+        </w:rPr>
+      </w:pPr>
+      <w:r>
+        <w:rPr>
+          <w:rFonts w:asciiTheme="majorHAnsi" w:eastAsiaTheme="majorEastAsia" w:hAnsiTheme="majorHAnsi" w:cstheme="majorBidi"/>
+          <w:b/>
+          <w:bCs/>
+          <w:sz w:val="28"/>
+          <w:szCs w:val="28"/>
+        </w:rPr>
+        <w:t>Review</w:t>
+      </w:r>
+    </w:p>
+    <w:p>
+      <w:pPr>
+        <w:pStyle w:val="ListParagraph"/>
+        <w:numPr>
+          <w:ilvl w:val="1"/>
+          <w:numId w:val="1"/>
+        </w:numPr>
+        <w:rPr>
+          <w:rFonts w:asciiTheme="majorHAnsi" w:hAnsiTheme="majorHAnsi" w:cstheme="majorHAnsi"/>
+          <w:b/>
+          <w:bCs/>
+          <w:sz w:val="28"/>
+          <w:szCs w:val="28"/>
+        </w:rPr>
+      </w:pPr>
+      <w:r>
+        <w:rPr>
+          <w:rFonts w:asciiTheme="majorHAnsi" w:hAnsiTheme="majorHAnsi" w:cstheme="majorHAnsi"/>
+          <w:b/>
+          <w:bCs/>
+          <w:sz w:val="28"/>
+          <w:szCs w:val="28"/>
+        </w:rPr>
+        <w:t>CRUD</w:t>
+      </w:r>
+      <w:r>
+        <w:rPr>
+          <w:rFonts w:asciiTheme="majorHAnsi" w:hAnsiTheme="majorHAnsi" w:cstheme="majorHAnsi"/>
+          <w:b/>
+          <w:bCs/>
+          <w:sz w:val="28"/>
+          <w:szCs w:val="28"/>
+        </w:rPr>
+        <w:t xml:space="preserve"> - Duy</w:t>
+      </w:r>
+    </w:p>
+    <w:p>
+      <w:pPr>
+        <w:pStyle w:val="ListParagraph"/>
+        <w:numPr>
+          <w:ilvl w:val="0"/>
+          <w:numId w:val="1"/>
+        </w:numPr>
+        <w:rPr>
+          <w:rFonts w:asciiTheme="majorHAnsi" w:eastAsiaTheme="majorEastAsia" w:hAnsiTheme="majorHAnsi" w:cstheme="majorBidi"/>
+          <w:b/>
+          <w:bCs/>
+          <w:sz w:val="28"/>
+          <w:szCs w:val="28"/>
+        </w:rPr>
+      </w:pPr>
+      <w:r>
+        <w:rPr>
+          <w:rFonts w:asciiTheme="majorHAnsi" w:eastAsiaTheme="majorEastAsia" w:hAnsiTheme="majorHAnsi" w:cstheme="majorBidi"/>
+          <w:b/>
+          <w:bCs/>
+          <w:sz w:val="28"/>
+          <w:szCs w:val="28"/>
+        </w:rPr>
+        <w:t>API docs - Duy</w:t>
+      </w:r>
     </w:p>
     <w:p>
       <w:pPr>
@@ -840,8 +670,6 @@
         </w:rPr>
         <w:t>Week 6: Handle errors (2/5 - 8/5)</w:t>
       </w:r>
-      <w:bookmarkStart w:id="0" w:name="_GoBack"/>
-      <w:bookmarkEnd w:id="0"/>
     </w:p>
     <w:p>
       <w:pPr>
@@ -917,21 +745,22 @@
 </file>
 
 <file path=word/intelligence2.xml><?xml version="1.0" encoding="utf-8"?>
-<int2:intelligence xmlns:int2="http://schemas.microsoft.com/office/intelligence/2020/intelligence">
+<int2:intelligence xmlns:int2="http://schemas.microsoft.com/office/intelligence/2020/intelligence" xmlns:oel="http://schemas.microsoft.com/office/2019/extlst">
   <int2:observations>
     <int2:textHash int2:hashCode="9Kz1tFY2TH2eI3" int2:id="Su46fBFC">
-      <int2:state int2:type="LegacyProofing" int2:value="Rejected"/>
+      <int2:state int2:value="Rejected" int2:type="LegacyProofing"/>
     </int2:textHash>
     <int2:textHash int2:hashCode="k/i7DrLGWbhWlE" int2:id="bnezb83Y">
-      <int2:state int2:type="LegacyProofing" int2:value="Rejected"/>
+      <int2:state int2:value="Rejected" int2:type="LegacyProofing"/>
     </int2:textHash>
   </int2:observations>
   <int2:intelligenceSettings/>
+  <int2:onDemandWorkflows/>
 </int2:intelligence>
 </file>
 
 <file path=word/numbering.xml><?xml version="1.0" encoding="utf-8"?>
-<w:numbering xmlns:wpc="http://schemas.microsoft.com/office/word/2010/wordprocessingCanvas" xmlns:cx="http://schemas.microsoft.com/office/drawing/2014/chartex" xmlns:mc="http://schemas.openxmlformats.org/markup-compatibility/2006" xmlns:o="urn:schemas-microsoft-com:office:office" xmlns:r="http://schemas.openxmlformats.org/officeDocument/2006/relationships" xmlns:m="http://schemas.openxmlformats.org/officeDocument/2006/math" xmlns:v="urn:schemas-microsoft-com:vml" xmlns:wp14="http://schemas.microsoft.com/office/word/2010/wordprocessingDrawing" xmlns:wp="http://schemas.openxmlformats.org/drawingml/2006/wordprocessingDrawing" xmlns:w10="urn:schemas-microsoft-com:office:word" xmlns:w="http://schemas.openxmlformats.org/wordprocessingml/2006/main" xmlns:w14="http://schemas.microsoft.com/office/word/2010/wordml" xmlns:w15="http://schemas.microsoft.com/office/word/2012/wordml" xmlns:w16se="http://schemas.microsoft.com/office/word/2015/wordml/symex" xmlns:wpg="http://schemas.microsoft.com/office/word/2010/wordprocessingGroup" xmlns:wpi="http://schemas.microsoft.com/office/word/2010/wordprocessingInk" xmlns:wne="http://schemas.microsoft.com/office/word/2006/wordml" xmlns:wps="http://schemas.microsoft.com/office/word/2010/wordprocessingShape" mc:Ignorable="w14 w15 w16se wp14">
+<w:numbering xmlns:wpc="http://schemas.microsoft.com/office/word/2010/wordprocessingCanvas" xmlns:cx="http://schemas.microsoft.com/office/drawing/2014/chartex" xmlns:cx1="http://schemas.microsoft.com/office/drawing/2015/9/8/chartex" xmlns:cx2="http://schemas.microsoft.com/office/drawing/2015/10/21/chartex" xmlns:cx3="http://schemas.microsoft.com/office/drawing/2016/5/9/chartex" xmlns:cx4="http://schemas.microsoft.com/office/drawing/2016/5/10/chartex" xmlns:cx5="http://schemas.microsoft.com/office/drawing/2016/5/11/chartex" xmlns:cx6="http://schemas.microsoft.com/office/drawing/2016/5/12/chartex" xmlns:cx7="http://schemas.microsoft.com/office/drawing/2016/5/13/chartex" xmlns:cx8="http://schemas.microsoft.com/office/drawing/2016/5/14/chartex" xmlns:mc="http://schemas.openxmlformats.org/markup-compatibility/2006" xmlns:aink="http://schemas.microsoft.com/office/drawing/2016/ink" xmlns:am3d="http://schemas.microsoft.com/office/drawing/2017/model3d" xmlns:o="urn:schemas-microsoft-com:office:office" xmlns:oel="http://schemas.microsoft.com/office/2019/extlst" xmlns:r="http://schemas.openxmlformats.org/officeDocument/2006/relationships" xmlns:m="http://schemas.openxmlformats.org/officeDocument/2006/math" xmlns:v="urn:schemas-microsoft-com:vml" xmlns:wp14="http://schemas.microsoft.com/office/word/2010/wordprocessingDrawing" xmlns:wp="http://schemas.openxmlformats.org/drawingml/2006/wordprocessingDrawing" xmlns:w10="urn:schemas-microsoft-com:office:word" xmlns:w="http://schemas.openxmlformats.org/wordprocessingml/2006/main" xmlns:w14="http://schemas.microsoft.com/office/word/2010/wordml" xmlns:w15="http://schemas.microsoft.com/office/word/2012/wordml" xmlns:w16cex="http://schemas.microsoft.com/office/word/2018/wordml/cex" xmlns:w16cid="http://schemas.microsoft.com/office/word/2016/wordml/cid" xmlns:w16="http://schemas.microsoft.com/office/word/2018/wordml" xmlns:w16sdtdh="http://schemas.microsoft.com/office/word/2020/wordml/sdtdatahash" xmlns:w16se="http://schemas.microsoft.com/office/word/2015/wordml/symex" xmlns:wpg="http://schemas.microsoft.com/office/word/2010/wordprocessingGroup" xmlns:wpi="http://schemas.microsoft.com/office/word/2010/wordprocessingInk" xmlns:wne="http://schemas.microsoft.com/office/word/2006/wordml" xmlns:wps="http://schemas.microsoft.com/office/word/2010/wordprocessingShape" mc:Ignorable="w14 w15 w16se w16cid w16 w16cex w16sdtdh wp14">
   <w:abstractNum w:abstractNumId="0" w15:restartNumberingAfterBreak="0">
     <w:nsid w:val="09053864"/>
     <w:multiLevelType w:val="hybridMultilevel"/>
@@ -1271,20 +1100,20 @@
       </w:rPr>
     </w:lvl>
   </w:abstractNum>
-  <w:num w:numId="1">
+  <w:num w:numId="1" w16cid:durableId="1663657911">
     <w:abstractNumId w:val="1"/>
   </w:num>
-  <w:num w:numId="2">
+  <w:num w:numId="2" w16cid:durableId="1766683388">
     <w:abstractNumId w:val="0"/>
   </w:num>
-  <w:num w:numId="3">
+  <w:num w:numId="3" w16cid:durableId="1809742762">
     <w:abstractNumId w:val="2"/>
   </w:num>
 </w:numbering>
 </file>
 
 <file path=word/styles.xml><?xml version="1.0" encoding="utf-8"?>
-<w:styles xmlns:mc="http://schemas.openxmlformats.org/markup-compatibility/2006" xmlns:r="http://schemas.openxmlformats.org/officeDocument/2006/relationships" xmlns:w="http://schemas.openxmlformats.org/wordprocessingml/2006/main" xmlns:w14="http://schemas.microsoft.com/office/word/2010/wordml" xmlns:w15="http://schemas.microsoft.com/office/word/2012/wordml" xmlns:w16se="http://schemas.microsoft.com/office/word/2015/wordml/symex" mc:Ignorable="w14 w15 w16se">
+<w:styles xmlns:mc="http://schemas.openxmlformats.org/markup-compatibility/2006" xmlns:r="http://schemas.openxmlformats.org/officeDocument/2006/relationships" xmlns:w="http://schemas.openxmlformats.org/wordprocessingml/2006/main" xmlns:w14="http://schemas.microsoft.com/office/word/2010/wordml" xmlns:w15="http://schemas.microsoft.com/office/word/2012/wordml" xmlns:w16cex="http://schemas.microsoft.com/office/word/2018/wordml/cex" xmlns:w16cid="http://schemas.microsoft.com/office/word/2016/wordml/cid" xmlns:w16="http://schemas.microsoft.com/office/word/2018/wordml" xmlns:w16sdtdh="http://schemas.microsoft.com/office/word/2020/wordml/sdtdatahash" xmlns:w16se="http://schemas.microsoft.com/office/word/2015/wordml/symex" mc:Ignorable="w14 w15 w16se w16cid w16 w16cex w16sdtdh">
   <w:docDefaults>
     <w:rPrDefault>
       <w:rPr>
@@ -1300,7 +1129,7 @@
       </w:pPr>
     </w:pPrDefault>
   </w:docDefaults>
-  <w:latentStyles w:defLockedState="0" w:defUIPriority="99" w:defSemiHidden="0" w:defUnhideWhenUsed="0" w:defQFormat="0" w:count="371">
+  <w:latentStyles w:defLockedState="0" w:defUIPriority="99" w:defSemiHidden="0" w:defUnhideWhenUsed="0" w:defQFormat="0" w:count="376">
     <w:lsdException w:name="Normal" w:uiPriority="0" w:qFormat="1"/>
     <w:lsdException w:name="heading 1" w:uiPriority="9" w:qFormat="1"/>
     <w:lsdException w:name="heading 2" w:semiHidden="1" w:uiPriority="9" w:unhideWhenUsed="1" w:qFormat="1"/>
@@ -1406,7 +1235,6 @@
     <w:lsdException w:name="HTML Sample" w:semiHidden="1" w:unhideWhenUsed="1"/>
     <w:lsdException w:name="HTML Typewriter" w:semiHidden="1" w:unhideWhenUsed="1"/>
     <w:lsdException w:name="HTML Variable" w:semiHidden="1" w:unhideWhenUsed="1"/>
-    <w:lsdException w:name="Normal Table" w:semiHidden="1" w:unhideWhenUsed="1"/>
     <w:lsdException w:name="annotation subject" w:semiHidden="1" w:unhideWhenUsed="1"/>
     <w:lsdException w:name="No List" w:semiHidden="1" w:unhideWhenUsed="1"/>
     <w:lsdException w:name="Outline List 1" w:semiHidden="1" w:unhideWhenUsed="1"/>
@@ -1449,11 +1277,8 @@
     <w:lsdException w:name="Table Contemporary" w:semiHidden="1" w:unhideWhenUsed="1"/>
     <w:lsdException w:name="Table Elegant" w:semiHidden="1" w:unhideWhenUsed="1"/>
     <w:lsdException w:name="Table Professional" w:semiHidden="1" w:unhideWhenUsed="1"/>
-    <w:lsdException w:name="Table Subtle 1" w:semiHidden="1" w:unhideWhenUsed="1"/>
     <w:lsdException w:name="Table Subtle 2" w:semiHidden="1" w:unhideWhenUsed="1"/>
     <w:lsdException w:name="Table Web 1" w:semiHidden="1" w:unhideWhenUsed="1"/>
-    <w:lsdException w:name="Table Web 2" w:semiHidden="1" w:unhideWhenUsed="1"/>
-    <w:lsdException w:name="Table Web 3" w:semiHidden="1" w:unhideWhenUsed="1"/>
     <w:lsdException w:name="Balloon Text" w:semiHidden="1" w:unhideWhenUsed="1"/>
     <w:lsdException w:name="Table Grid" w:uiPriority="39"/>
     <w:lsdException w:name="Table Theme" w:semiHidden="1" w:unhideWhenUsed="1"/>
@@ -1672,6 +1497,11 @@
     <w:lsdException w:name="List Table 5 Dark Accent 6" w:uiPriority="50"/>
     <w:lsdException w:name="List Table 6 Colorful Accent 6" w:uiPriority="51"/>
     <w:lsdException w:name="List Table 7 Colorful Accent 6" w:uiPriority="52"/>
+    <w:lsdException w:name="Mention" w:semiHidden="1" w:unhideWhenUsed="1"/>
+    <w:lsdException w:name="Smart Hyperlink" w:semiHidden="1" w:unhideWhenUsed="1"/>
+    <w:lsdException w:name="Hashtag" w:semiHidden="1" w:unhideWhenUsed="1"/>
+    <w:lsdException w:name="Unresolved Mention" w:semiHidden="1" w:unhideWhenUsed="1"/>
+    <w:lsdException w:name="Smart Link" w:semiHidden="1" w:unhideWhenUsed="1"/>
   </w:latentStyles>
   <w:style w:type="paragraph" w:default="1" w:styleId="Normal">
     <w:name w:val="Normal"/>

</xml_diff>